<commit_message>
Added checkpoint #2 info + a 3D model
</commit_message>
<xml_diff>
--- a/Day2Day/Day_2 (Tues, June 30th, 2022)/Lesson Plan, INFO-3111, day 2.docx
+++ b/Day2Day/Day_2 (Tues, June 30th, 2022)/Lesson Plan, INFO-3111, day 2.docx
@@ -121,6 +121,7 @@
           <w:color w:val="000000" w:themeColor="text1"/>
           <w:sz w:val="24"/>
           <w:szCs w:val="18"/>
+          <w:highlight w:val="yellow"/>
         </w:rPr>
       </w:pPr>
       <w:r>
@@ -129,6 +130,7 @@
           <w:color w:val="000000" w:themeColor="text1"/>
           <w:sz w:val="24"/>
           <w:szCs w:val="18"/>
+          <w:highlight w:val="yellow"/>
         </w:rPr>
         <w:t>Update the shader</w:t>
       </w:r>
@@ -271,6 +273,7 @@
           <w:color w:val="000000" w:themeColor="text1"/>
           <w:sz w:val="24"/>
           <w:szCs w:val="18"/>
+          <w:highlight w:val="yellow"/>
         </w:rPr>
       </w:pPr>
       <w:r>
@@ -279,6 +282,7 @@
           <w:color w:val="000000" w:themeColor="text1"/>
           <w:sz w:val="24"/>
           <w:szCs w:val="18"/>
+          <w:highlight w:val="yellow"/>
         </w:rPr>
         <w:t xml:space="preserve">Look into handling the keyboard input </w:t>
       </w:r>
@@ -296,6 +300,7 @@
           <w:color w:val="000000" w:themeColor="text1"/>
           <w:sz w:val="24"/>
           <w:szCs w:val="18"/>
+          <w:highlight w:val="yellow"/>
         </w:rPr>
       </w:pPr>
       <w:r>
@@ -304,26 +309,9 @@
           <w:color w:val="000000" w:themeColor="text1"/>
           <w:sz w:val="24"/>
           <w:szCs w:val="18"/>
-        </w:rPr>
-        <w:t>There’s 2 ways</w:t>
-      </w:r>
-      <w:r>
-        <w:rPr>
-          <w:rFonts w:ascii="Courier New" w:hAnsi="Courier New" w:cs="Courier New"/>
-          <w:color w:val="000000" w:themeColor="text1"/>
-          <w:sz w:val="24"/>
-          <w:szCs w:val="18"/>
-        </w:rPr>
-        <w:t xml:space="preserve"> </w:t>
-      </w:r>
-      <w:r>
-        <w:rPr>
-          <w:rFonts w:ascii="Courier New" w:hAnsi="Courier New" w:cs="Courier New"/>
-          <w:color w:val="000000" w:themeColor="text1"/>
-          <w:sz w:val="24"/>
-          <w:szCs w:val="18"/>
-        </w:rPr>
-        <w:t>to do this</w:t>
+          <w:highlight w:val="yellow"/>
+        </w:rPr>
+        <w:t>There’s 2 ways to do this</w:t>
       </w:r>
     </w:p>
     <w:p>
@@ -339,6 +327,7 @@
           <w:color w:val="000000" w:themeColor="text1"/>
           <w:sz w:val="24"/>
           <w:szCs w:val="18"/>
+          <w:highlight w:val="yellow"/>
         </w:rPr>
       </w:pPr>
       <w:r>
@@ -347,6 +336,7 @@
           <w:color w:val="000000" w:themeColor="text1"/>
           <w:sz w:val="24"/>
           <w:szCs w:val="18"/>
+          <w:highlight w:val="yellow"/>
         </w:rPr>
         <w:t>Update the “Camera” so you can “move it around”</w:t>
       </w:r>
@@ -364,6 +354,7 @@
           <w:color w:val="000000" w:themeColor="text1"/>
           <w:sz w:val="24"/>
           <w:szCs w:val="18"/>
+          <w:highlight w:val="yellow"/>
         </w:rPr>
       </w:pPr>
       <w:r>
@@ -372,6 +363,7 @@
           <w:color w:val="000000" w:themeColor="text1"/>
           <w:sz w:val="24"/>
           <w:szCs w:val="18"/>
+          <w:highlight w:val="yellow"/>
         </w:rPr>
         <w:t>Add some more triangles on the model</w:t>
       </w:r>
@@ -389,6 +381,7 @@
           <w:color w:val="000000" w:themeColor="text1"/>
           <w:sz w:val="24"/>
           <w:szCs w:val="18"/>
+          <w:highlight w:val="yellow"/>
         </w:rPr>
       </w:pPr>
       <w:r>
@@ -397,6 +390,7 @@
           <w:color w:val="000000" w:themeColor="text1"/>
           <w:sz w:val="24"/>
           <w:szCs w:val="18"/>
+          <w:highlight w:val="yellow"/>
         </w:rPr>
         <w:t>Have a quick look at how some 3D models are stored</w:t>
       </w:r>

</xml_diff>